<commit_message>
fixed sales and clerical resumes, added mturk code
</commit_message>
<xml_diff>
--- a/sales/2.docx
+++ b/sales/2.docx
@@ -21,7 +21,25 @@
           <w:sz w:val="42"/>
           <w:szCs w:val="42"/>
         </w:rPr>
-        <w:t>{Name}</w:t>
+        <w:t>{</w:t>
+      </w:r>
+      <w:r>
+        <w:rPr>
+          <w:rFonts w:ascii="Arial" w:eastAsia="Arial" w:hAnsi="Arial" w:cs="Arial"/>
+          <w:b/>
+          <w:sz w:val="42"/>
+          <w:szCs w:val="42"/>
+        </w:rPr>
+        <w:t>NAME</w:t>
+      </w:r>
+      <w:r>
+        <w:rPr>
+          <w:rFonts w:ascii="Arial" w:eastAsia="Arial" w:hAnsi="Arial" w:cs="Arial"/>
+          <w:b/>
+          <w:sz w:val="42"/>
+          <w:szCs w:val="42"/>
+        </w:rPr>
+        <w:t>}</w:t>
       </w:r>
     </w:p>
     <w:p>
@@ -2187,18 +2205,26 @@
           <w:sz w:val="18"/>
           <w:szCs w:val="18"/>
         </w:rPr>
-        <w:t>• Practical and academic experience in m</w:t>
-      </w:r>
-      <w:r>
-        <w:rPr>
-          <w:rFonts w:ascii="Arial" w:eastAsia="Arial" w:hAnsi="Arial" w:cs="Arial"/>
-          <w:sz w:val="18"/>
-          <w:szCs w:val="18"/>
-        </w:rPr>
-        <w:t>arketing, sales, and advertising</w:t>
+        <w:t xml:space="preserve">• Practical and </w:t>
       </w:r>
       <w:bookmarkStart w:id="0" w:name="_GoBack"/>
       <w:bookmarkEnd w:id="0"/>
+      <w:r>
+        <w:rPr>
+          <w:rFonts w:ascii="Arial" w:eastAsia="Arial" w:hAnsi="Arial" w:cs="Arial"/>
+          <w:sz w:val="18"/>
+          <w:szCs w:val="18"/>
+        </w:rPr>
+        <w:t>academic experience in m</w:t>
+      </w:r>
+      <w:r>
+        <w:rPr>
+          <w:rFonts w:ascii="Arial" w:eastAsia="Arial" w:hAnsi="Arial" w:cs="Arial"/>
+          <w:sz w:val="18"/>
+          <w:szCs w:val="18"/>
+        </w:rPr>
+        <w:t>arketing, sales, and advertising</w:t>
+      </w:r>
     </w:p>
     <w:p>
       <w:pPr>

</xml_diff>